<commit_message>
Akt. wykresu i dopisanie strony
</commit_message>
<xml_diff>
--- a/optimacro.docx
+++ b/optimacro.docx
@@ -2613,28 +2613,30 @@
     <w:p>
       <w:pPr>
         <w:pStyle w:val="Nagwek2"/>
+        <w:rPr>
+          <w:lang w:val="pl-PL"/>
+        </w:rPr>
       </w:pPr>
       <w:bookmarkStart w:id="6" w:name="_Toc179914672"/>
       <w:r>
+        <w:rPr>
+          <w:lang w:val="pl-PL"/>
+        </w:rPr>
         <w:t>2.2</w:t>
       </w:r>
       <w:r>
-        <w:t xml:space="preserve"> </w:t>
+        <w:rPr>
+          <w:lang w:val="pl-PL"/>
+        </w:rPr>
+        <w:t xml:space="preserve"> Funkcje </w:t>
       </w:r>
-      <w:proofErr w:type="spellStart"/>
       <w:r>
-        <w:t>Funkcje</w:t>
-      </w:r>
-      <w:proofErr w:type="spellEnd"/>
-      <w:r>
-        <w:t xml:space="preserve"> </w:t>
-      </w:r>
-      <w:proofErr w:type="spellStart"/>
-      <w:r>
+        <w:rPr>
+          <w:lang w:val="pl-PL"/>
+        </w:rPr>
         <w:t>Produktu</w:t>
       </w:r>
       <w:bookmarkEnd w:id="6"/>
-      <w:proofErr w:type="spellEnd"/>
     </w:p>
     <w:p>
       <w:pPr>
@@ -2643,6 +2645,9 @@
         </w:rPr>
       </w:pPr>
       <w:r>
+        <w:rPr>
+          <w:lang w:val="pl-PL"/>
+        </w:rPr>
         <w:tab/>
       </w:r>
       <w:r>
@@ -2842,7 +2847,6 @@
         <w:tblCellMar>
           <w:top w:w="22" w:type="dxa"/>
           <w:left w:w="92" w:type="dxa"/>
-          <w:bottom w:w="0" w:type="dxa"/>
           <w:right w:w="85" w:type="dxa"/>
         </w:tblCellMar>
         <w:tblLook w:val="04A0" w:firstRow="1" w:lastRow="0" w:firstColumn="1" w:lastColumn="0" w:noHBand="0" w:noVBand="1"/>
@@ -3458,7 +3462,6 @@
         <w:tblCellMar>
           <w:top w:w="22" w:type="dxa"/>
           <w:left w:w="92" w:type="dxa"/>
-          <w:bottom w:w="0" w:type="dxa"/>
           <w:right w:w="72" w:type="dxa"/>
         </w:tblCellMar>
         <w:tblLook w:val="04A0" w:firstRow="1" w:lastRow="0" w:firstColumn="1" w:lastColumn="0" w:noHBand="0" w:noVBand="1"/>
@@ -3629,23 +3632,7 @@
                 <w:b/>
                 <w:sz w:val="22"/>
               </w:rPr>
-              <w:t>Opis zawartośc</w:t>
-            </w:r>
-            <w:r>
-              <w:rPr>
-                <w:rFonts w:ascii="Times New Roman" w:eastAsia="Times New Roman" w:hAnsi="Times New Roman" w:cs="Times New Roman"/>
-                <w:b/>
-                <w:sz w:val="22"/>
-              </w:rPr>
-              <w:t>i</w:t>
-            </w:r>
-            <w:r>
-              <w:rPr>
-                <w:rFonts w:ascii="Times New Roman" w:eastAsia="Times New Roman" w:hAnsi="Times New Roman" w:cs="Times New Roman"/>
-                <w:b/>
-                <w:sz w:val="22"/>
-              </w:rPr>
-              <w:t>:</w:t>
+              <w:t>Opis zawartości:</w:t>
             </w:r>
             <w:r>
               <w:rPr>
@@ -4112,7 +4099,6 @@
         <w:tblCellMar>
           <w:top w:w="22" w:type="dxa"/>
           <w:left w:w="91" w:type="dxa"/>
-          <w:bottom w:w="0" w:type="dxa"/>
           <w:right w:w="85" w:type="dxa"/>
         </w:tblCellMar>
         <w:tblLook w:val="04A0" w:firstRow="1" w:lastRow="0" w:firstColumn="1" w:lastColumn="0" w:noHBand="0" w:noVBand="1"/>
@@ -4774,7 +4760,6 @@
         <w:tblCellMar>
           <w:top w:w="23" w:type="dxa"/>
           <w:left w:w="92" w:type="dxa"/>
-          <w:bottom w:w="0" w:type="dxa"/>
           <w:right w:w="115" w:type="dxa"/>
         </w:tblCellMar>
         <w:tblLook w:val="04A0" w:firstRow="1" w:lastRow="0" w:firstColumn="1" w:lastColumn="0" w:noHBand="0" w:noVBand="1"/>
@@ -4931,13 +4916,7 @@
               <w:rPr>
                 <w:sz w:val="22"/>
               </w:rPr>
-              <w:t>reprezentuje osobę korzystającą z programu</w:t>
-            </w:r>
-            <w:r>
-              <w:rPr>
-                <w:sz w:val="22"/>
-              </w:rPr>
-              <w:t xml:space="preserve"> </w:t>
+              <w:t xml:space="preserve">reprezentuje osobę korzystającą z programu </w:t>
             </w:r>
           </w:p>
         </w:tc>
@@ -5007,10 +4986,10 @@
           <w:lang w:val="pl-PL"/>
         </w:rPr>
         <w:drawing>
-          <wp:inline distT="0" distB="0" distL="0" distR="0" wp14:anchorId="035E5B43" wp14:editId="619BB574">
-            <wp:extent cx="5826577" cy="7370618"/>
-            <wp:effectExtent l="0" t="0" r="3175" b="0"/>
-            <wp:docPr id="1220085321" name="Obraz 2" descr="Obraz zawierający tekst, zrzut ekranu, krąg&#10;&#10;Opis wygenerowany automatycznie"/>
+          <wp:inline distT="0" distB="0" distL="0" distR="0" wp14:anchorId="7802D032" wp14:editId="1B79D513">
+            <wp:extent cx="5933921" cy="5886450"/>
+            <wp:effectExtent l="0" t="0" r="0" b="0"/>
+            <wp:docPr id="1563468033" name="Obraz 1" descr="Obraz zawierający tekst, zrzut ekranu, krąg, księżyc&#10;&#10;Opis wygenerowany automatycznie"/>
             <wp:cNvGraphicFramePr>
               <a:graphicFrameLocks xmlns:a="http://schemas.openxmlformats.org/drawingml/2006/main" noChangeAspect="1"/>
             </wp:cNvGraphicFramePr>
@@ -5018,7 +4997,7 @@
               <a:graphicData uri="http://schemas.openxmlformats.org/drawingml/2006/picture">
                 <pic:pic xmlns:pic="http://schemas.openxmlformats.org/drawingml/2006/picture">
                   <pic:nvPicPr>
-                    <pic:cNvPr id="1220085321" name="Obraz 2" descr="Obraz zawierający tekst, zrzut ekranu, krąg&#10;&#10;Opis wygenerowany automatycznie"/>
+                    <pic:cNvPr id="1563468033" name="Obraz 1" descr="Obraz zawierający tekst, zrzut ekranu, krąg, księżyc&#10;&#10;Opis wygenerowany automatycznie"/>
                     <pic:cNvPicPr/>
                   </pic:nvPicPr>
                   <pic:blipFill>
@@ -5036,7 +5015,7 @@
                   <pic:spPr>
                     <a:xfrm>
                       <a:off x="0" y="0"/>
-                      <a:ext cx="5897733" cy="7460630"/>
+                      <a:ext cx="5987400" cy="5939502"/>
                     </a:xfrm>
                     <a:prstGeom prst="rect">
                       <a:avLst/>
@@ -5049,6 +5028,38 @@
         </w:drawing>
       </w:r>
     </w:p>
+    <w:p>
+      <w:pPr>
+        <w:jc w:val="center"/>
+        <w:rPr>
+          <w:lang w:val="pl-PL"/>
+        </w:rPr>
+      </w:pPr>
+    </w:p>
+    <w:p>
+      <w:pPr>
+        <w:jc w:val="center"/>
+        <w:rPr>
+          <w:lang w:val="pl-PL"/>
+        </w:rPr>
+      </w:pPr>
+    </w:p>
+    <w:p>
+      <w:pPr>
+        <w:jc w:val="center"/>
+        <w:rPr>
+          <w:lang w:val="pl-PL"/>
+        </w:rPr>
+      </w:pPr>
+    </w:p>
+    <w:p>
+      <w:pPr>
+        <w:jc w:val="center"/>
+        <w:rPr>
+          <w:lang w:val="pl-PL"/>
+        </w:rPr>
+      </w:pPr>
+    </w:p>
     <w:tbl>
       <w:tblPr>
         <w:tblStyle w:val="TableGrid"/>
@@ -5057,7 +5068,6 @@
         <w:tblCellMar>
           <w:top w:w="22" w:type="dxa"/>
           <w:left w:w="91" w:type="dxa"/>
-          <w:bottom w:w="0" w:type="dxa"/>
           <w:right w:w="70" w:type="dxa"/>
         </w:tblCellMar>
         <w:tblLook w:val="04A0" w:firstRow="1" w:lastRow="0" w:firstColumn="1" w:lastColumn="0" w:noHBand="0" w:noVBand="1"/>
@@ -5437,7 +5447,13 @@
                 <w:sz w:val="22"/>
               </w:rPr>
               <w:tab/>
-              <w:t>P0</w:t>
+              <w:t>P</w:t>
+            </w:r>
+            <w:r>
+              <w:rPr>
+                <w:sz w:val="22"/>
+              </w:rPr>
+              <w:t>1</w:t>
             </w:r>
           </w:p>
         </w:tc>
@@ -5890,13 +5906,7 @@
               <w:rPr>
                 <w:sz w:val="22"/>
               </w:rPr>
-              <w:t>systemu.</w:t>
-            </w:r>
-            <w:r>
-              <w:rPr>
-                <w:sz w:val="22"/>
-              </w:rPr>
-              <w:t xml:space="preserve"> I stworzonymi makrami.</w:t>
+              <w:t>systemu. I stworzonymi makrami.</w:t>
             </w:r>
           </w:p>
         </w:tc>
@@ -7160,7 +7170,6 @@
         <w:tblCellMar>
           <w:top w:w="22" w:type="dxa"/>
           <w:left w:w="91" w:type="dxa"/>
-          <w:bottom w:w="0" w:type="dxa"/>
           <w:right w:w="70" w:type="dxa"/>
         </w:tblCellMar>
         <w:tblLook w:val="04A0" w:firstRow="1" w:lastRow="0" w:firstColumn="1" w:lastColumn="0" w:noHBand="0" w:noVBand="1"/>
@@ -7219,7 +7228,7 @@
               <w:rPr>
                 <w:sz w:val="22"/>
               </w:rPr>
-              <w:t>StwórzMakcro</w:t>
+              <w:t>StwórzMacro</w:t>
             </w:r>
             <w:proofErr w:type="spellEnd"/>
             <w:r>
@@ -7531,13 +7540,27 @@
               <w:rPr>
                 <w:sz w:val="22"/>
               </w:rPr>
-              <w:t>Po otworzeniu strony pokazuję się miejsce do przypisania skrótu klawiszowego oraz miejsce do „kodowania”.</w:t>
-            </w:r>
-            <w:r>
-              <w:rPr>
-                <w:sz w:val="22"/>
-              </w:rPr>
-              <w:t xml:space="preserve"> </w:t>
+              <w:t xml:space="preserve">Po otworzeniu strony pokazuję się miejsce do przypisania skrótu klawiszowego oraz miejsce do „kodowania”. </w:t>
+            </w:r>
+            <w:r>
+              <w:rPr>
+                <w:sz w:val="22"/>
+              </w:rPr>
+              <w:t xml:space="preserve">Miejsce do „kodowania” to prosty schemat łączenia bloków jak np. w </w:t>
+            </w:r>
+            <w:proofErr w:type="spellStart"/>
+            <w:r>
+              <w:rPr>
+                <w:sz w:val="22"/>
+              </w:rPr>
+              <w:t>scratch</w:t>
+            </w:r>
+            <w:proofErr w:type="spellEnd"/>
+            <w:r>
+              <w:rPr>
+                <w:sz w:val="22"/>
+              </w:rPr>
+              <w:t>.</w:t>
             </w:r>
           </w:p>
         </w:tc>
@@ -7619,19 +7642,7 @@
               <w:rPr>
                 <w:sz w:val="22"/>
               </w:rPr>
-              <w:t>uruchamia</w:t>
-            </w:r>
-            <w:r>
-              <w:rPr>
-                <w:sz w:val="22"/>
-              </w:rPr>
-              <w:t xml:space="preserve"> podana stronę</w:t>
-            </w:r>
-            <w:r>
-              <w:rPr>
-                <w:sz w:val="22"/>
-              </w:rPr>
-              <w:t>.</w:t>
+              <w:t>uruchamia podana stronę.</w:t>
             </w:r>
             <w:r>
               <w:rPr>
@@ -8030,50 +8041,14 @@
               </w:rPr>
               <w:t xml:space="preserve">​ </w:t>
             </w:r>
-            <w:r>
-              <w:rPr>
-                <w:sz w:val="22"/>
-              </w:rPr>
-              <w:t>stronę</w:t>
-            </w:r>
-            <w:r>
-              <w:rPr>
-                <w:sz w:val="22"/>
-              </w:rPr>
-              <w:t xml:space="preserve"> </w:t>
-            </w:r>
-            <w:r>
-              <w:rPr>
-                <w:sz w:val="22"/>
-              </w:rPr>
-              <w:t>główną</w:t>
-            </w:r>
-            <w:r>
-              <w:rPr>
-                <w:rFonts w:ascii="MS Gothic" w:eastAsia="MS Gothic" w:hAnsi="MS Gothic" w:cs="MS Gothic"/>
-                <w:sz w:val="22"/>
-              </w:rPr>
-              <w:t>​</w:t>
-            </w:r>
-            <w:r>
-              <w:rPr>
-                <w:sz w:val="22"/>
-              </w:rPr>
-              <w:t xml:space="preserve"> </w:t>
-            </w:r>
-            <w:r>
-              <w:rPr>
-                <w:rFonts w:ascii="MS Gothic" w:eastAsia="MS Gothic" w:hAnsi="MS Gothic" w:cs="MS Gothic"/>
-                <w:sz w:val="22"/>
-              </w:rPr>
-              <w:t>​</w:t>
-            </w:r>
-            <w:r>
-              <w:rPr>
-                <w:sz w:val="22"/>
-              </w:rPr>
-              <w:t>zawierającą:</w:t>
-            </w:r>
+            <w:proofErr w:type="gramStart"/>
+            <w:r>
+              <w:rPr>
+                <w:sz w:val="22"/>
+              </w:rPr>
+              <w:t>stronę :</w:t>
+            </w:r>
+            <w:proofErr w:type="gramEnd"/>
             <w:r>
               <w:rPr>
                 <w:rFonts w:ascii="MS Gothic" w:eastAsia="MS Gothic" w:hAnsi="MS Gothic" w:cs="MS Gothic"/>
@@ -8108,21 +8083,31 @@
             <w:r>
               <w:rPr>
                 <w:sz w:val="22"/>
-              </w:rPr>
-              <w:t xml:space="preserve">Opcję </w:t>
-            </w:r>
-            <w:r>
-              <w:rPr>
-                <w:rFonts w:ascii="MS Gothic" w:eastAsia="MS Gothic" w:hAnsi="MS Gothic" w:cs="MS Gothic"/>
-                <w:sz w:val="22"/>
-              </w:rPr>
-              <w:t>​</w:t>
-            </w:r>
-            <w:r>
-              <w:rPr>
-                <w:sz w:val="22"/>
-              </w:rPr>
-              <w:t>tworzenia makr</w:t>
+                <w:szCs w:val="22"/>
+              </w:rPr>
+              <w:t>Wybiera skrót jakiego chce używać</w:t>
+            </w:r>
+          </w:p>
+          <w:p>
+            <w:pPr>
+              <w:numPr>
+                <w:ilvl w:val="1"/>
+                <w:numId w:val="4"/>
+              </w:numPr>
+              <w:suppressAutoHyphens w:val="0"/>
+              <w:spacing w:line="259" w:lineRule="auto"/>
+              <w:ind w:hanging="360"/>
+              <w:rPr>
+                <w:sz w:val="22"/>
+                <w:szCs w:val="22"/>
+              </w:rPr>
+            </w:pPr>
+            <w:r>
+              <w:rPr>
+                <w:sz w:val="22"/>
+                <w:szCs w:val="22"/>
+              </w:rPr>
+              <w:t>Koduje co ma robić</w:t>
             </w:r>
           </w:p>
           <w:p>
@@ -8139,50 +8124,7 @@
               <w:rPr>
                 <w:sz w:val="22"/>
               </w:rPr>
-              <w:t xml:space="preserve">Opcję </w:t>
-            </w:r>
-            <w:r>
-              <w:rPr>
-                <w:rFonts w:ascii="MS Gothic" w:eastAsia="MS Gothic" w:hAnsi="MS Gothic" w:cs="MS Gothic"/>
-                <w:sz w:val="22"/>
-              </w:rPr>
-              <w:t>​</w:t>
-            </w:r>
-            <w:r>
-              <w:rPr>
-                <w:sz w:val="22"/>
-              </w:rPr>
-              <w:t>edytowania makr</w:t>
-            </w:r>
-          </w:p>
-          <w:p>
-            <w:pPr>
-              <w:numPr>
-                <w:ilvl w:val="1"/>
-                <w:numId w:val="4"/>
-              </w:numPr>
-              <w:suppressAutoHyphens w:val="0"/>
-              <w:spacing w:line="259" w:lineRule="auto"/>
-              <w:ind w:hanging="360"/>
-            </w:pPr>
-            <w:r>
-              <w:rPr>
-                <w:sz w:val="22"/>
-              </w:rPr>
-              <w:t xml:space="preserve">Opcję </w:t>
-            </w:r>
-            <w:r>
-              <w:rPr>
-                <w:rFonts w:ascii="MS Gothic" w:eastAsia="MS Gothic" w:hAnsi="MS Gothic" w:cs="MS Gothic"/>
-                <w:sz w:val="22"/>
-              </w:rPr>
-              <w:t>​</w:t>
-            </w:r>
-            <w:r>
-              <w:rPr>
-                <w:sz w:val="22"/>
-              </w:rPr>
-              <w:t>usuwania makr</w:t>
+              <w:t>Zapisuje go i jest gotowy do używania</w:t>
             </w:r>
             <w:r>
               <w:rPr>
@@ -8196,43 +8138,6 @@
                 <w:sz w:val="22"/>
               </w:rPr>
               <w:t xml:space="preserve"> </w:t>
-            </w:r>
-          </w:p>
-          <w:p>
-            <w:pPr>
-              <w:numPr>
-                <w:ilvl w:val="1"/>
-                <w:numId w:val="4"/>
-              </w:numPr>
-              <w:suppressAutoHyphens w:val="0"/>
-              <w:spacing w:line="259" w:lineRule="auto"/>
-              <w:ind w:hanging="360"/>
-            </w:pPr>
-            <w:r>
-              <w:rPr>
-                <w:sz w:val="22"/>
-              </w:rPr>
-              <w:t xml:space="preserve">Opis </w:t>
-            </w:r>
-            <w:r>
-              <w:rPr>
-                <w:rFonts w:ascii="MS Gothic" w:eastAsia="MS Gothic" w:hAnsi="MS Gothic" w:cs="MS Gothic"/>
-                <w:sz w:val="22"/>
-              </w:rPr>
-              <w:t>​</w:t>
-            </w:r>
-            <w:r>
-              <w:rPr>
-                <w:sz w:val="22"/>
-              </w:rPr>
-              <w:t>systemu</w:t>
-            </w:r>
-            <w:r>
-              <w:rPr>
-                <w:rFonts w:ascii="MS Gothic" w:eastAsia="MS Gothic" w:hAnsi="MS Gothic" w:cs="MS Gothic"/>
-                <w:sz w:val="22"/>
-              </w:rPr>
-              <w:tab/>
             </w:r>
           </w:p>
         </w:tc>
@@ -8557,6 +8462,1135 @@
         </w:rPr>
       </w:pPr>
     </w:p>
+    <w:tbl>
+      <w:tblPr>
+        <w:tblStyle w:val="TableGrid"/>
+        <w:tblW w:w="9308" w:type="dxa"/>
+        <w:tblInd w:w="-92" w:type="dxa"/>
+        <w:tblCellMar>
+          <w:top w:w="22" w:type="dxa"/>
+          <w:left w:w="91" w:type="dxa"/>
+          <w:right w:w="70" w:type="dxa"/>
+        </w:tblCellMar>
+        <w:tblLook w:val="04A0" w:firstRow="1" w:lastRow="0" w:firstColumn="1" w:lastColumn="0" w:noHBand="0" w:noVBand="1"/>
+      </w:tblPr>
+      <w:tblGrid>
+        <w:gridCol w:w="798"/>
+        <w:gridCol w:w="360"/>
+        <w:gridCol w:w="8150"/>
+      </w:tblGrid>
+      <w:tr>
+        <w:trPr>
+          <w:trHeight w:val="362"/>
+        </w:trPr>
+        <w:tc>
+          <w:tcPr>
+            <w:tcW w:w="798" w:type="dxa"/>
+            <w:tcBorders>
+              <w:top w:val="single" w:sz="6" w:space="0" w:color="000000"/>
+              <w:left w:val="single" w:sz="6" w:space="0" w:color="000000"/>
+              <w:bottom w:val="single" w:sz="6" w:space="0" w:color="000000"/>
+              <w:right w:val="single" w:sz="6" w:space="0" w:color="000000"/>
+            </w:tcBorders>
+            <w:shd w:val="clear" w:color="auto" w:fill="E6E6E6"/>
+          </w:tcPr>
+          <w:p>
+            <w:pPr>
+              <w:spacing w:line="259" w:lineRule="auto"/>
+              <w:ind w:left="2"/>
+            </w:pPr>
+            <w:r>
+              <w:rPr>
+                <w:sz w:val="22"/>
+              </w:rPr>
+              <w:t xml:space="preserve">ID:  </w:t>
+            </w:r>
+          </w:p>
+        </w:tc>
+        <w:tc>
+          <w:tcPr>
+            <w:tcW w:w="8510" w:type="dxa"/>
+            <w:gridSpan w:val="2"/>
+            <w:tcBorders>
+              <w:top w:val="single" w:sz="6" w:space="0" w:color="000000"/>
+              <w:left w:val="single" w:sz="6" w:space="0" w:color="000000"/>
+              <w:bottom w:val="single" w:sz="6" w:space="0" w:color="000000"/>
+              <w:right w:val="single" w:sz="6" w:space="0" w:color="000000"/>
+            </w:tcBorders>
+            <w:shd w:val="clear" w:color="auto" w:fill="E6E6E6"/>
+          </w:tcPr>
+          <w:p>
+            <w:pPr>
+              <w:spacing w:line="259" w:lineRule="auto"/>
+            </w:pPr>
+            <w:proofErr w:type="spellStart"/>
+            <w:r>
+              <w:rPr>
+                <w:sz w:val="22"/>
+              </w:rPr>
+              <w:t>StronaNaTelefon</w:t>
+            </w:r>
+            <w:proofErr w:type="spellEnd"/>
+            <w:r>
+              <w:rPr>
+                <w:sz w:val="22"/>
+              </w:rPr>
+              <w:t xml:space="preserve"> </w:t>
+            </w:r>
+          </w:p>
+        </w:tc>
+      </w:tr>
+      <w:tr>
+        <w:trPr>
+          <w:trHeight w:val="298"/>
+        </w:trPr>
+        <w:tc>
+          <w:tcPr>
+            <w:tcW w:w="1158" w:type="dxa"/>
+            <w:gridSpan w:val="2"/>
+            <w:tcBorders>
+              <w:top w:val="single" w:sz="6" w:space="0" w:color="000000"/>
+              <w:left w:val="single" w:sz="6" w:space="0" w:color="000000"/>
+              <w:bottom w:val="single" w:sz="6" w:space="0" w:color="000000"/>
+              <w:right w:val="single" w:sz="6" w:space="0" w:color="000000"/>
+            </w:tcBorders>
+            <w:shd w:val="clear" w:color="auto" w:fill="E6E6E6"/>
+          </w:tcPr>
+          <w:p>
+            <w:pPr>
+              <w:spacing w:line="259" w:lineRule="auto"/>
+              <w:ind w:left="2"/>
+            </w:pPr>
+            <w:r>
+              <w:rPr>
+                <w:sz w:val="22"/>
+              </w:rPr>
+              <w:t xml:space="preserve">Nazwa: </w:t>
+            </w:r>
+          </w:p>
+        </w:tc>
+        <w:tc>
+          <w:tcPr>
+            <w:tcW w:w="8150" w:type="dxa"/>
+            <w:tcBorders>
+              <w:top w:val="single" w:sz="6" w:space="0" w:color="000000"/>
+              <w:left w:val="single" w:sz="6" w:space="0" w:color="000000"/>
+              <w:bottom w:val="single" w:sz="6" w:space="0" w:color="000000"/>
+              <w:right w:val="single" w:sz="6" w:space="0" w:color="000000"/>
+            </w:tcBorders>
+            <w:shd w:val="clear" w:color="auto" w:fill="E6E6E6"/>
+          </w:tcPr>
+          <w:p>
+            <w:pPr>
+              <w:tabs>
+                <w:tab w:val="center" w:pos="1690"/>
+                <w:tab w:val="center" w:pos="2053"/>
+              </w:tabs>
+              <w:spacing w:line="259" w:lineRule="auto"/>
+            </w:pPr>
+            <w:r>
+              <w:rPr>
+                <w:rFonts w:ascii="Times New Roman" w:eastAsia="Times New Roman" w:hAnsi="Times New Roman" w:cs="Times New Roman"/>
+                <w:b/>
+                <w:sz w:val="22"/>
+              </w:rPr>
+              <w:t>Tworzenie makr</w:t>
+            </w:r>
+            <w:r>
+              <w:rPr>
+                <w:sz w:val="22"/>
+              </w:rPr>
+              <w:t xml:space="preserve"> </w:t>
+            </w:r>
+          </w:p>
+        </w:tc>
+      </w:tr>
+      <w:tr>
+        <w:trPr>
+          <w:trHeight w:val="873"/>
+        </w:trPr>
+        <w:tc>
+          <w:tcPr>
+            <w:tcW w:w="9308" w:type="dxa"/>
+            <w:gridSpan w:val="3"/>
+            <w:tcBorders>
+              <w:top w:val="single" w:sz="6" w:space="0" w:color="000000"/>
+              <w:left w:val="single" w:sz="6" w:space="0" w:color="000000"/>
+              <w:bottom w:val="single" w:sz="6" w:space="0" w:color="000000"/>
+              <w:right w:val="single" w:sz="6" w:space="0" w:color="000000"/>
+            </w:tcBorders>
+          </w:tcPr>
+          <w:p>
+            <w:pPr>
+              <w:tabs>
+                <w:tab w:val="center" w:pos="1524"/>
+                <w:tab w:val="center" w:pos="2486"/>
+              </w:tabs>
+              <w:spacing w:line="259" w:lineRule="auto"/>
+            </w:pPr>
+            <w:r>
+              <w:rPr>
+                <w:rFonts w:ascii="Times New Roman" w:eastAsia="Times New Roman" w:hAnsi="Times New Roman" w:cs="Times New Roman"/>
+                <w:b/>
+                <w:sz w:val="22"/>
+              </w:rPr>
+              <w:t xml:space="preserve">Aktorzy </w:t>
+            </w:r>
+            <w:r>
+              <w:rPr>
+                <w:rFonts w:ascii="MS Gothic" w:eastAsia="MS Gothic" w:hAnsi="MS Gothic" w:cs="MS Gothic"/>
+                <w:sz w:val="22"/>
+              </w:rPr>
+              <w:t>​</w:t>
+            </w:r>
+            <w:r>
+              <w:rPr>
+                <w:rFonts w:ascii="Times New Roman" w:eastAsia="Times New Roman" w:hAnsi="Times New Roman" w:cs="Times New Roman"/>
+                <w:b/>
+                <w:sz w:val="22"/>
+              </w:rPr>
+              <w:t>główni:</w:t>
+            </w:r>
+            <w:r>
+              <w:rPr>
+                <w:rFonts w:ascii="MS Gothic" w:eastAsia="MS Gothic" w:hAnsi="MS Gothic" w:cs="MS Gothic"/>
+                <w:sz w:val="22"/>
+              </w:rPr>
+              <w:t>​</w:t>
+            </w:r>
+            <w:r>
+              <w:rPr>
+                <w:rFonts w:ascii="MS Gothic" w:eastAsia="MS Gothic" w:hAnsi="MS Gothic" w:cs="MS Gothic"/>
+                <w:sz w:val="22"/>
+              </w:rPr>
+              <w:tab/>
+            </w:r>
+            <w:r>
+              <w:rPr>
+                <w:sz w:val="22"/>
+              </w:rPr>
+              <w:t xml:space="preserve"> Wszyscy </w:t>
+            </w:r>
+            <w:r>
+              <w:rPr>
+                <w:sz w:val="22"/>
+              </w:rPr>
+              <w:t>użytkownicy sieci lokalnej</w:t>
+            </w:r>
+          </w:p>
+          <w:p>
+            <w:pPr>
+              <w:tabs>
+                <w:tab w:val="center" w:pos="2012"/>
+                <w:tab w:val="center" w:pos="2843"/>
+              </w:tabs>
+              <w:spacing w:line="259" w:lineRule="auto"/>
+            </w:pPr>
+            <w:r>
+              <w:rPr>
+                <w:rFonts w:ascii="Times New Roman" w:eastAsia="Times New Roman" w:hAnsi="Times New Roman" w:cs="Times New Roman"/>
+                <w:b/>
+                <w:sz w:val="22"/>
+              </w:rPr>
+              <w:t xml:space="preserve">Aktorzy </w:t>
+            </w:r>
+            <w:r>
+              <w:rPr>
+                <w:rFonts w:ascii="MS Gothic" w:eastAsia="MS Gothic" w:hAnsi="MS Gothic" w:cs="MS Gothic"/>
+                <w:sz w:val="22"/>
+              </w:rPr>
+              <w:t>​</w:t>
+            </w:r>
+            <w:r>
+              <w:rPr>
+                <w:rFonts w:ascii="Times New Roman" w:eastAsia="Times New Roman" w:hAnsi="Times New Roman" w:cs="Times New Roman"/>
+                <w:b/>
+                <w:sz w:val="22"/>
+              </w:rPr>
+              <w:t>pomocniczy:</w:t>
+            </w:r>
+            <w:r>
+              <w:rPr>
+                <w:rFonts w:ascii="MS Gothic" w:eastAsia="MS Gothic" w:hAnsi="MS Gothic" w:cs="MS Gothic"/>
+                <w:sz w:val="22"/>
+              </w:rPr>
+              <w:t>​</w:t>
+            </w:r>
+            <w:r>
+              <w:rPr>
+                <w:rFonts w:ascii="MS Gothic" w:eastAsia="MS Gothic" w:hAnsi="MS Gothic" w:cs="MS Gothic"/>
+                <w:sz w:val="22"/>
+              </w:rPr>
+              <w:tab/>
+            </w:r>
+            <w:r>
+              <w:rPr>
+                <w:rFonts w:ascii="Times New Roman" w:eastAsia="Times New Roman" w:hAnsi="Times New Roman" w:cs="Times New Roman"/>
+                <w:b/>
+                <w:sz w:val="22"/>
+              </w:rPr>
+              <w:t xml:space="preserve"> </w:t>
+            </w:r>
+            <w:r>
+              <w:rPr>
+                <w:sz w:val="22"/>
+              </w:rPr>
+              <w:t xml:space="preserve">Brak </w:t>
+            </w:r>
+          </w:p>
+          <w:p>
+            <w:pPr>
+              <w:tabs>
+                <w:tab w:val="center" w:pos="1871"/>
+                <w:tab w:val="center" w:pos="5735"/>
+                <w:tab w:val="center" w:pos="6604"/>
+              </w:tabs>
+              <w:spacing w:line="259" w:lineRule="auto"/>
+            </w:pPr>
+            <w:r>
+              <w:rPr>
+                <w:rFonts w:ascii="Times New Roman" w:eastAsia="Times New Roman" w:hAnsi="Times New Roman" w:cs="Times New Roman"/>
+                <w:b/>
+                <w:sz w:val="22"/>
+              </w:rPr>
+              <w:t>Poziom:</w:t>
+            </w:r>
+            <w:r>
+              <w:rPr>
+                <w:sz w:val="22"/>
+              </w:rPr>
+              <w:t xml:space="preserve"> Użytkownika </w:t>
+            </w:r>
+            <w:r>
+              <w:rPr>
+                <w:sz w:val="22"/>
+              </w:rPr>
+              <w:tab/>
+            </w:r>
+            <w:r>
+              <w:rPr>
+                <w:rFonts w:ascii="Times New Roman" w:eastAsia="Times New Roman" w:hAnsi="Times New Roman" w:cs="Times New Roman"/>
+                <w:b/>
+                <w:sz w:val="22"/>
+              </w:rPr>
+              <w:t>Priorytet:</w:t>
+            </w:r>
+            <w:r>
+              <w:rPr>
+                <w:sz w:val="22"/>
+              </w:rPr>
+              <w:t xml:space="preserve"> </w:t>
+            </w:r>
+            <w:r>
+              <w:rPr>
+                <w:sz w:val="22"/>
+              </w:rPr>
+              <w:tab/>
+              <w:t>P</w:t>
+            </w:r>
+            <w:r>
+              <w:rPr>
+                <w:sz w:val="22"/>
+              </w:rPr>
+              <w:t>2</w:t>
+            </w:r>
+          </w:p>
+        </w:tc>
+      </w:tr>
+      <w:tr>
+        <w:trPr>
+          <w:trHeight w:val="585"/>
+        </w:trPr>
+        <w:tc>
+          <w:tcPr>
+            <w:tcW w:w="9308" w:type="dxa"/>
+            <w:gridSpan w:val="3"/>
+            <w:tcBorders>
+              <w:top w:val="single" w:sz="6" w:space="0" w:color="000000"/>
+              <w:left w:val="single" w:sz="6" w:space="0" w:color="000000"/>
+              <w:bottom w:val="single" w:sz="6" w:space="0" w:color="000000"/>
+              <w:right w:val="single" w:sz="6" w:space="0" w:color="000000"/>
+            </w:tcBorders>
+          </w:tcPr>
+          <w:p>
+            <w:pPr>
+              <w:spacing w:after="12" w:line="259" w:lineRule="auto"/>
+              <w:ind w:left="2"/>
+            </w:pPr>
+            <w:r>
+              <w:rPr>
+                <w:rFonts w:ascii="Times New Roman" w:eastAsia="Times New Roman" w:hAnsi="Times New Roman" w:cs="Times New Roman"/>
+                <w:b/>
+                <w:sz w:val="22"/>
+              </w:rPr>
+              <w:t>Opis:</w:t>
+            </w:r>
+            <w:r>
+              <w:rPr>
+                <w:sz w:val="22"/>
+              </w:rPr>
+              <w:t xml:space="preserve"> </w:t>
+            </w:r>
+            <w:r>
+              <w:rPr>
+                <w:sz w:val="22"/>
+              </w:rPr>
+              <w:t>Po otwarciu strony ukazują się makra stworzone przez użytkownika jako guziki z opcja ich naciśnięcia</w:t>
+            </w:r>
+          </w:p>
+        </w:tc>
+      </w:tr>
+      <w:tr>
+        <w:trPr>
+          <w:trHeight w:val="585"/>
+        </w:trPr>
+        <w:tc>
+          <w:tcPr>
+            <w:tcW w:w="9308" w:type="dxa"/>
+            <w:gridSpan w:val="3"/>
+            <w:tcBorders>
+              <w:top w:val="single" w:sz="6" w:space="0" w:color="000000"/>
+              <w:left w:val="single" w:sz="6" w:space="0" w:color="000000"/>
+              <w:bottom w:val="single" w:sz="6" w:space="0" w:color="000000"/>
+              <w:right w:val="single" w:sz="6" w:space="0" w:color="000000"/>
+            </w:tcBorders>
+          </w:tcPr>
+          <w:p>
+            <w:pPr>
+              <w:spacing w:after="11" w:line="259" w:lineRule="auto"/>
+              <w:ind w:left="2"/>
+            </w:pPr>
+            <w:r>
+              <w:rPr>
+                <w:rFonts w:ascii="Times New Roman" w:eastAsia="Times New Roman" w:hAnsi="Times New Roman" w:cs="Times New Roman"/>
+                <w:b/>
+                <w:sz w:val="22"/>
+              </w:rPr>
+              <w:t>Wyzwalacze:</w:t>
+            </w:r>
+            <w:r>
+              <w:rPr>
+                <w:sz w:val="22"/>
+              </w:rPr>
+              <w:t xml:space="preserve"> </w:t>
+            </w:r>
+          </w:p>
+          <w:p>
+            <w:pPr>
+              <w:pStyle w:val="Akapitzlist"/>
+              <w:numPr>
+                <w:ilvl w:val="0"/>
+                <w:numId w:val="6"/>
+              </w:numPr>
+              <w:tabs>
+                <w:tab w:val="center" w:pos="445"/>
+                <w:tab w:val="center" w:pos="1440"/>
+                <w:tab w:val="center" w:pos="2546"/>
+                <w:tab w:val="center" w:pos="3350"/>
+                <w:tab w:val="center" w:pos="3765"/>
+              </w:tabs>
+              <w:spacing w:line="259" w:lineRule="auto"/>
+            </w:pPr>
+            <w:r>
+              <w:rPr>
+                <w:sz w:val="22"/>
+              </w:rPr>
+              <w:tab/>
+              <w:t xml:space="preserve">Gość </w:t>
+            </w:r>
+            <w:r>
+              <w:rPr>
+                <w:rFonts w:ascii="MS Gothic" w:eastAsia="MS Gothic" w:hAnsi="MS Gothic" w:cs="MS Gothic"/>
+                <w:sz w:val="22"/>
+              </w:rPr>
+              <w:t>​</w:t>
+            </w:r>
+            <w:r>
+              <w:rPr>
+                <w:sz w:val="22"/>
+              </w:rPr>
+              <w:t>Uruchamia stronę poprzez wpisanie linku z adresem tej strony na urządzeniu mobilnym</w:t>
+            </w:r>
+            <w:r>
+              <w:rPr>
+                <w:sz w:val="22"/>
+              </w:rPr>
+              <w:t xml:space="preserve"> lub innym w przeglądarce internetowej.</w:t>
+            </w:r>
+          </w:p>
+        </w:tc>
+      </w:tr>
+      <w:tr>
+        <w:trPr>
+          <w:trHeight w:val="585"/>
+        </w:trPr>
+        <w:tc>
+          <w:tcPr>
+            <w:tcW w:w="9308" w:type="dxa"/>
+            <w:gridSpan w:val="3"/>
+            <w:tcBorders>
+              <w:top w:val="single" w:sz="6" w:space="0" w:color="000000"/>
+              <w:left w:val="single" w:sz="6" w:space="0" w:color="000000"/>
+              <w:bottom w:val="single" w:sz="6" w:space="0" w:color="000000"/>
+              <w:right w:val="single" w:sz="6" w:space="0" w:color="000000"/>
+            </w:tcBorders>
+          </w:tcPr>
+          <w:p>
+            <w:pPr>
+              <w:tabs>
+                <w:tab w:val="center" w:pos="2086"/>
+              </w:tabs>
+              <w:spacing w:line="259" w:lineRule="auto"/>
+            </w:pPr>
+            <w:r>
+              <w:rPr>
+                <w:rFonts w:ascii="Times New Roman" w:eastAsia="Times New Roman" w:hAnsi="Times New Roman" w:cs="Times New Roman"/>
+                <w:b/>
+                <w:sz w:val="22"/>
+              </w:rPr>
+              <w:t xml:space="preserve">Warunki </w:t>
+            </w:r>
+            <w:r>
+              <w:rPr>
+                <w:rFonts w:ascii="MS Gothic" w:eastAsia="MS Gothic" w:hAnsi="MS Gothic" w:cs="MS Gothic"/>
+                <w:sz w:val="22"/>
+              </w:rPr>
+              <w:t>​</w:t>
+            </w:r>
+            <w:r>
+              <w:rPr>
+                <w:rFonts w:ascii="Times New Roman" w:eastAsia="Times New Roman" w:hAnsi="Times New Roman" w:cs="Times New Roman"/>
+                <w:b/>
+                <w:sz w:val="22"/>
+              </w:rPr>
+              <w:t>początkowe:</w:t>
+            </w:r>
+            <w:r>
+              <w:rPr>
+                <w:rFonts w:ascii="MS Gothic" w:eastAsia="MS Gothic" w:hAnsi="MS Gothic" w:cs="MS Gothic"/>
+                <w:sz w:val="22"/>
+              </w:rPr>
+              <w:t>​</w:t>
+            </w:r>
+            <w:r>
+              <w:rPr>
+                <w:rFonts w:ascii="MS Gothic" w:eastAsia="MS Gothic" w:hAnsi="MS Gothic" w:cs="MS Gothic"/>
+                <w:sz w:val="22"/>
+              </w:rPr>
+              <w:tab/>
+            </w:r>
+            <w:r>
+              <w:rPr>
+                <w:sz w:val="22"/>
+              </w:rPr>
+              <w:t xml:space="preserve"> </w:t>
+            </w:r>
+          </w:p>
+          <w:p>
+            <w:pPr>
+              <w:tabs>
+                <w:tab w:val="center" w:pos="445"/>
+                <w:tab w:val="center" w:pos="936"/>
+              </w:tabs>
+              <w:spacing w:line="259" w:lineRule="auto"/>
+            </w:pPr>
+            <w:r>
+              <w:rPr>
+                <w:rFonts w:ascii="Calibri" w:eastAsia="Calibri" w:hAnsi="Calibri" w:cs="Calibri"/>
+                <w:sz w:val="22"/>
+              </w:rPr>
+              <w:tab/>
+            </w:r>
+            <w:r>
+              <w:rPr>
+                <w:sz w:val="22"/>
+              </w:rPr>
+              <w:t>1.</w:t>
+            </w:r>
+            <w:r>
+              <w:rPr>
+                <w:sz w:val="22"/>
+              </w:rPr>
+              <w:tab/>
+              <w:t xml:space="preserve">Brak </w:t>
+            </w:r>
+          </w:p>
+        </w:tc>
+      </w:tr>
+      <w:tr>
+        <w:trPr>
+          <w:trHeight w:val="585"/>
+        </w:trPr>
+        <w:tc>
+          <w:tcPr>
+            <w:tcW w:w="9308" w:type="dxa"/>
+            <w:gridSpan w:val="3"/>
+            <w:tcBorders>
+              <w:top w:val="single" w:sz="6" w:space="0" w:color="000000"/>
+              <w:left w:val="single" w:sz="6" w:space="0" w:color="000000"/>
+              <w:bottom w:val="single" w:sz="6" w:space="0" w:color="000000"/>
+              <w:right w:val="single" w:sz="6" w:space="0" w:color="000000"/>
+            </w:tcBorders>
+          </w:tcPr>
+          <w:p>
+            <w:pPr>
+              <w:tabs>
+                <w:tab w:val="center" w:pos="1805"/>
+              </w:tabs>
+              <w:spacing w:line="259" w:lineRule="auto"/>
+            </w:pPr>
+            <w:r>
+              <w:rPr>
+                <w:rFonts w:ascii="Times New Roman" w:eastAsia="Times New Roman" w:hAnsi="Times New Roman" w:cs="Times New Roman"/>
+                <w:b/>
+                <w:sz w:val="22"/>
+              </w:rPr>
+              <w:t xml:space="preserve">Warunki </w:t>
+            </w:r>
+            <w:r>
+              <w:rPr>
+                <w:rFonts w:ascii="MS Gothic" w:eastAsia="MS Gothic" w:hAnsi="MS Gothic" w:cs="MS Gothic"/>
+                <w:sz w:val="22"/>
+              </w:rPr>
+              <w:t>​</w:t>
+            </w:r>
+            <w:r>
+              <w:rPr>
+                <w:rFonts w:ascii="Times New Roman" w:eastAsia="Times New Roman" w:hAnsi="Times New Roman" w:cs="Times New Roman"/>
+                <w:b/>
+                <w:sz w:val="22"/>
+              </w:rPr>
+              <w:t>końcowe:</w:t>
+            </w:r>
+            <w:r>
+              <w:rPr>
+                <w:rFonts w:ascii="MS Gothic" w:eastAsia="MS Gothic" w:hAnsi="MS Gothic" w:cs="MS Gothic"/>
+                <w:sz w:val="22"/>
+              </w:rPr>
+              <w:t>​</w:t>
+            </w:r>
+            <w:r>
+              <w:rPr>
+                <w:rFonts w:ascii="MS Gothic" w:eastAsia="MS Gothic" w:hAnsi="MS Gothic" w:cs="MS Gothic"/>
+                <w:sz w:val="22"/>
+              </w:rPr>
+              <w:tab/>
+            </w:r>
+            <w:r>
+              <w:rPr>
+                <w:sz w:val="22"/>
+              </w:rPr>
+              <w:t xml:space="preserve"> </w:t>
+            </w:r>
+          </w:p>
+          <w:p>
+            <w:pPr>
+              <w:pStyle w:val="Akapitzlist"/>
+              <w:numPr>
+                <w:ilvl w:val="0"/>
+                <w:numId w:val="5"/>
+              </w:numPr>
+              <w:tabs>
+                <w:tab w:val="center" w:pos="445"/>
+                <w:tab w:val="center" w:pos="1221"/>
+                <w:tab w:val="center" w:pos="2186"/>
+                <w:tab w:val="center" w:pos="2956"/>
+                <w:tab w:val="center" w:pos="3640"/>
+                <w:tab w:val="center" w:pos="4022"/>
+              </w:tabs>
+              <w:spacing w:line="259" w:lineRule="auto"/>
+            </w:pPr>
+            <w:r>
+              <w:rPr>
+                <w:sz w:val="22"/>
+              </w:rPr>
+              <w:t xml:space="preserve">Gość widzi </w:t>
+            </w:r>
+            <w:r>
+              <w:rPr>
+                <w:sz w:val="22"/>
+              </w:rPr>
+              <w:t>makra zrobione wcześniej</w:t>
+            </w:r>
+          </w:p>
+        </w:tc>
+      </w:tr>
+      <w:tr>
+        <w:trPr>
+          <w:trHeight w:val="1922"/>
+        </w:trPr>
+        <w:tc>
+          <w:tcPr>
+            <w:tcW w:w="9308" w:type="dxa"/>
+            <w:gridSpan w:val="3"/>
+            <w:tcBorders>
+              <w:top w:val="single" w:sz="6" w:space="0" w:color="000000"/>
+              <w:left w:val="single" w:sz="6" w:space="0" w:color="000000"/>
+              <w:bottom w:val="single" w:sz="6" w:space="0" w:color="000000"/>
+              <w:right w:val="single" w:sz="6" w:space="0" w:color="000000"/>
+            </w:tcBorders>
+          </w:tcPr>
+          <w:p>
+            <w:pPr>
+              <w:tabs>
+                <w:tab w:val="center" w:pos="1878"/>
+              </w:tabs>
+              <w:spacing w:line="259" w:lineRule="auto"/>
+            </w:pPr>
+            <w:r>
+              <w:rPr>
+                <w:rFonts w:ascii="Times New Roman" w:eastAsia="Times New Roman" w:hAnsi="Times New Roman" w:cs="Times New Roman"/>
+                <w:b/>
+                <w:sz w:val="22"/>
+              </w:rPr>
+              <w:t xml:space="preserve">Scenariusz </w:t>
+            </w:r>
+            <w:r>
+              <w:rPr>
+                <w:rFonts w:ascii="MS Gothic" w:eastAsia="MS Gothic" w:hAnsi="MS Gothic" w:cs="MS Gothic"/>
+                <w:sz w:val="22"/>
+              </w:rPr>
+              <w:t>​</w:t>
+            </w:r>
+            <w:r>
+              <w:rPr>
+                <w:rFonts w:ascii="Times New Roman" w:eastAsia="Times New Roman" w:hAnsi="Times New Roman" w:cs="Times New Roman"/>
+                <w:b/>
+                <w:sz w:val="22"/>
+              </w:rPr>
+              <w:t>Główny:</w:t>
+            </w:r>
+            <w:r>
+              <w:rPr>
+                <w:rFonts w:ascii="MS Gothic" w:eastAsia="MS Gothic" w:hAnsi="MS Gothic" w:cs="MS Gothic"/>
+                <w:sz w:val="22"/>
+              </w:rPr>
+              <w:t>​</w:t>
+            </w:r>
+            <w:r>
+              <w:rPr>
+                <w:rFonts w:ascii="MS Gothic" w:eastAsia="MS Gothic" w:hAnsi="MS Gothic" w:cs="MS Gothic"/>
+                <w:sz w:val="22"/>
+              </w:rPr>
+              <w:tab/>
+            </w:r>
+            <w:r>
+              <w:rPr>
+                <w:sz w:val="22"/>
+              </w:rPr>
+              <w:t xml:space="preserve"> </w:t>
+            </w:r>
+          </w:p>
+          <w:p>
+            <w:pPr>
+              <w:numPr>
+                <w:ilvl w:val="0"/>
+                <w:numId w:val="4"/>
+              </w:numPr>
+              <w:suppressAutoHyphens w:val="0"/>
+              <w:spacing w:line="259" w:lineRule="auto"/>
+              <w:ind w:hanging="360"/>
+            </w:pPr>
+            <w:r>
+              <w:rPr>
+                <w:sz w:val="22"/>
+              </w:rPr>
+              <w:t xml:space="preserve">Gość </w:t>
+            </w:r>
+            <w:r>
+              <w:rPr>
+                <w:rFonts w:ascii="MS Gothic" w:eastAsia="MS Gothic" w:hAnsi="MS Gothic" w:cs="MS Gothic"/>
+                <w:sz w:val="22"/>
+              </w:rPr>
+              <w:t>​</w:t>
+            </w:r>
+            <w:r>
+              <w:rPr>
+                <w:sz w:val="22"/>
+              </w:rPr>
+              <w:t>uruchamia</w:t>
+            </w:r>
+            <w:r>
+              <w:rPr>
+                <w:rFonts w:ascii="MS Gothic" w:eastAsia="MS Gothic" w:hAnsi="MS Gothic" w:cs="MS Gothic"/>
+                <w:sz w:val="22"/>
+              </w:rPr>
+              <w:t>​</w:t>
+            </w:r>
+            <w:r>
+              <w:rPr>
+                <w:rFonts w:ascii="MS Gothic" w:eastAsia="MS Gothic" w:hAnsi="MS Gothic" w:cs="MS Gothic"/>
+                <w:sz w:val="22"/>
+              </w:rPr>
+              <w:tab/>
+            </w:r>
+            <w:r>
+              <w:rPr>
+                <w:sz w:val="22"/>
+              </w:rPr>
+              <w:t xml:space="preserve"> </w:t>
+            </w:r>
+            <w:r>
+              <w:rPr>
+                <w:rFonts w:ascii="MS Gothic" w:eastAsia="MS Gothic" w:hAnsi="MS Gothic" w:cs="MS Gothic"/>
+                <w:sz w:val="22"/>
+              </w:rPr>
+              <w:t>​</w:t>
+            </w:r>
+            <w:r>
+              <w:rPr>
+                <w:sz w:val="22"/>
+              </w:rPr>
+              <w:t>stronę</w:t>
+            </w:r>
+            <w:r>
+              <w:rPr>
+                <w:rFonts w:ascii="MS Gothic" w:eastAsia="MS Gothic" w:hAnsi="MS Gothic" w:cs="MS Gothic"/>
+                <w:sz w:val="22"/>
+              </w:rPr>
+              <w:tab/>
+            </w:r>
+            <w:r>
+              <w:rPr>
+                <w:sz w:val="22"/>
+              </w:rPr>
+              <w:t xml:space="preserve"> </w:t>
+            </w:r>
+          </w:p>
+          <w:p>
+            <w:pPr>
+              <w:numPr>
+                <w:ilvl w:val="0"/>
+                <w:numId w:val="4"/>
+              </w:numPr>
+              <w:suppressAutoHyphens w:val="0"/>
+              <w:spacing w:line="259" w:lineRule="auto"/>
+              <w:ind w:hanging="360"/>
+            </w:pPr>
+            <w:r>
+              <w:rPr>
+                <w:sz w:val="22"/>
+              </w:rPr>
+              <w:t xml:space="preserve">System </w:t>
+            </w:r>
+            <w:r>
+              <w:rPr>
+                <w:rFonts w:ascii="MS Gothic" w:eastAsia="MS Gothic" w:hAnsi="MS Gothic" w:cs="MS Gothic"/>
+                <w:sz w:val="22"/>
+              </w:rPr>
+              <w:t>​</w:t>
+            </w:r>
+            <w:r>
+              <w:rPr>
+                <w:sz w:val="22"/>
+              </w:rPr>
+              <w:t>wyświetla</w:t>
+            </w:r>
+            <w:r>
+              <w:rPr>
+                <w:rFonts w:ascii="MS Gothic" w:eastAsia="MS Gothic" w:hAnsi="MS Gothic" w:cs="MS Gothic"/>
+                <w:sz w:val="22"/>
+              </w:rPr>
+              <w:t xml:space="preserve">​ </w:t>
+            </w:r>
+            <w:proofErr w:type="gramStart"/>
+            <w:r>
+              <w:rPr>
+                <w:sz w:val="22"/>
+              </w:rPr>
+              <w:t>stronę :</w:t>
+            </w:r>
+            <w:proofErr w:type="gramEnd"/>
+            <w:r>
+              <w:rPr>
+                <w:rFonts w:ascii="MS Gothic" w:eastAsia="MS Gothic" w:hAnsi="MS Gothic" w:cs="MS Gothic"/>
+                <w:sz w:val="22"/>
+              </w:rPr>
+              <w:t>​</w:t>
+            </w:r>
+            <w:r>
+              <w:rPr>
+                <w:rFonts w:ascii="MS Gothic" w:eastAsia="MS Gothic" w:hAnsi="MS Gothic" w:cs="MS Gothic"/>
+                <w:sz w:val="22"/>
+              </w:rPr>
+              <w:tab/>
+            </w:r>
+            <w:r>
+              <w:rPr>
+                <w:sz w:val="22"/>
+              </w:rPr>
+              <w:t xml:space="preserve"> </w:t>
+            </w:r>
+          </w:p>
+          <w:p>
+            <w:pPr>
+              <w:numPr>
+                <w:ilvl w:val="1"/>
+                <w:numId w:val="4"/>
+              </w:numPr>
+              <w:suppressAutoHyphens w:val="0"/>
+              <w:spacing w:line="259" w:lineRule="auto"/>
+              <w:ind w:hanging="360"/>
+            </w:pPr>
+            <w:r>
+              <w:rPr>
+                <w:sz w:val="22"/>
+                <w:szCs w:val="22"/>
+              </w:rPr>
+              <w:t>Wybiera skrót jakiego chce używać</w:t>
+            </w:r>
+          </w:p>
+          <w:p>
+            <w:pPr>
+              <w:numPr>
+                <w:ilvl w:val="1"/>
+                <w:numId w:val="4"/>
+              </w:numPr>
+              <w:suppressAutoHyphens w:val="0"/>
+              <w:spacing w:line="259" w:lineRule="auto"/>
+              <w:ind w:hanging="360"/>
+            </w:pPr>
+            <w:r>
+              <w:rPr>
+                <w:sz w:val="22"/>
+                <w:szCs w:val="22"/>
+              </w:rPr>
+              <w:t>Wybiera go i uruchamia go na komputerze</w:t>
+            </w:r>
+          </w:p>
+        </w:tc>
+      </w:tr>
+      <w:tr>
+        <w:trPr>
+          <w:trHeight w:val="585"/>
+        </w:trPr>
+        <w:tc>
+          <w:tcPr>
+            <w:tcW w:w="9308" w:type="dxa"/>
+            <w:gridSpan w:val="3"/>
+            <w:tcBorders>
+              <w:top w:val="single" w:sz="6" w:space="0" w:color="000000"/>
+              <w:left w:val="single" w:sz="6" w:space="0" w:color="000000"/>
+              <w:bottom w:val="single" w:sz="6" w:space="0" w:color="000000"/>
+              <w:right w:val="single" w:sz="6" w:space="0" w:color="000000"/>
+            </w:tcBorders>
+          </w:tcPr>
+          <w:p>
+            <w:pPr>
+              <w:spacing w:line="259" w:lineRule="auto"/>
+              <w:ind w:left="332" w:right="6188" w:hanging="330"/>
+            </w:pPr>
+            <w:r>
+              <w:rPr>
+                <w:rFonts w:ascii="Times New Roman" w:eastAsia="Times New Roman" w:hAnsi="Times New Roman" w:cs="Times New Roman"/>
+                <w:b/>
+                <w:sz w:val="22"/>
+              </w:rPr>
+              <w:lastRenderedPageBreak/>
+              <w:t xml:space="preserve">Scenariusze </w:t>
+            </w:r>
+            <w:r>
+              <w:rPr>
+                <w:rFonts w:ascii="MS Gothic" w:eastAsia="MS Gothic" w:hAnsi="MS Gothic" w:cs="MS Gothic"/>
+                <w:sz w:val="22"/>
+              </w:rPr>
+              <w:t>​</w:t>
+            </w:r>
+            <w:r>
+              <w:rPr>
+                <w:rFonts w:ascii="Times New Roman" w:eastAsia="Times New Roman" w:hAnsi="Times New Roman" w:cs="Times New Roman"/>
+                <w:b/>
+                <w:sz w:val="22"/>
+              </w:rPr>
+              <w:t>alternatywne:</w:t>
+            </w:r>
+            <w:r>
+              <w:rPr>
+                <w:rFonts w:ascii="MS Gothic" w:eastAsia="MS Gothic" w:hAnsi="MS Gothic" w:cs="MS Gothic"/>
+                <w:sz w:val="22"/>
+              </w:rPr>
+              <w:t>​</w:t>
+            </w:r>
+            <w:r>
+              <w:rPr>
+                <w:rFonts w:ascii="MS Gothic" w:eastAsia="MS Gothic" w:hAnsi="MS Gothic" w:cs="MS Gothic"/>
+                <w:sz w:val="22"/>
+              </w:rPr>
+              <w:tab/>
+            </w:r>
+            <w:r>
+              <w:rPr>
+                <w:sz w:val="22"/>
+              </w:rPr>
+              <w:t xml:space="preserve"> Brak </w:t>
+            </w:r>
+          </w:p>
+        </w:tc>
+      </w:tr>
+      <w:tr>
+        <w:trPr>
+          <w:trHeight w:val="585"/>
+        </w:trPr>
+        <w:tc>
+          <w:tcPr>
+            <w:tcW w:w="9308" w:type="dxa"/>
+            <w:gridSpan w:val="3"/>
+            <w:tcBorders>
+              <w:top w:val="single" w:sz="6" w:space="0" w:color="000000"/>
+              <w:left w:val="single" w:sz="6" w:space="0" w:color="000000"/>
+              <w:bottom w:val="single" w:sz="6" w:space="0" w:color="000000"/>
+              <w:right w:val="single" w:sz="6" w:space="0" w:color="000000"/>
+            </w:tcBorders>
+          </w:tcPr>
+          <w:p>
+            <w:pPr>
+              <w:spacing w:line="259" w:lineRule="auto"/>
+              <w:ind w:left="332" w:right="7355" w:hanging="330"/>
+            </w:pPr>
+            <w:r>
+              <w:rPr>
+                <w:rFonts w:ascii="Times New Roman" w:eastAsia="Times New Roman" w:hAnsi="Times New Roman" w:cs="Times New Roman"/>
+                <w:b/>
+                <w:sz w:val="22"/>
+              </w:rPr>
+              <w:t>Rozszerzenia:</w:t>
+            </w:r>
+            <w:r>
+              <w:rPr>
+                <w:sz w:val="22"/>
+              </w:rPr>
+              <w:t xml:space="preserve"> Brak </w:t>
+            </w:r>
+          </w:p>
+        </w:tc>
+      </w:tr>
+      <w:tr>
+        <w:trPr>
+          <w:trHeight w:val="585"/>
+        </w:trPr>
+        <w:tc>
+          <w:tcPr>
+            <w:tcW w:w="9308" w:type="dxa"/>
+            <w:gridSpan w:val="3"/>
+            <w:tcBorders>
+              <w:top w:val="single" w:sz="6" w:space="0" w:color="000000"/>
+              <w:left w:val="single" w:sz="6" w:space="0" w:color="000000"/>
+              <w:bottom w:val="single" w:sz="6" w:space="0" w:color="000000"/>
+              <w:right w:val="single" w:sz="6" w:space="0" w:color="000000"/>
+            </w:tcBorders>
+          </w:tcPr>
+          <w:p>
+            <w:pPr>
+              <w:spacing w:line="259" w:lineRule="auto"/>
+              <w:ind w:left="332" w:right="7819" w:hanging="330"/>
+            </w:pPr>
+            <w:r>
+              <w:rPr>
+                <w:rFonts w:ascii="Times New Roman" w:eastAsia="Times New Roman" w:hAnsi="Times New Roman" w:cs="Times New Roman"/>
+                <w:b/>
+                <w:sz w:val="22"/>
+              </w:rPr>
+              <w:t>Wyjątki:</w:t>
+            </w:r>
+            <w:r>
+              <w:rPr>
+                <w:sz w:val="22"/>
+              </w:rPr>
+              <w:t xml:space="preserve"> Brak </w:t>
+            </w:r>
+          </w:p>
+        </w:tc>
+      </w:tr>
+      <w:tr>
+        <w:trPr>
+          <w:trHeight w:val="841"/>
+        </w:trPr>
+        <w:tc>
+          <w:tcPr>
+            <w:tcW w:w="9308" w:type="dxa"/>
+            <w:gridSpan w:val="3"/>
+            <w:tcBorders>
+              <w:top w:val="single" w:sz="6" w:space="0" w:color="000000"/>
+              <w:left w:val="single" w:sz="6" w:space="0" w:color="000000"/>
+              <w:bottom w:val="single" w:sz="6" w:space="0" w:color="000000"/>
+              <w:right w:val="single" w:sz="6" w:space="0" w:color="000000"/>
+            </w:tcBorders>
+          </w:tcPr>
+          <w:p>
+            <w:pPr>
+              <w:tabs>
+                <w:tab w:val="center" w:pos="2269"/>
+              </w:tabs>
+              <w:spacing w:line="259" w:lineRule="auto"/>
+            </w:pPr>
+            <w:r>
+              <w:rPr>
+                <w:rFonts w:ascii="Times New Roman" w:eastAsia="Times New Roman" w:hAnsi="Times New Roman" w:cs="Times New Roman"/>
+                <w:b/>
+                <w:sz w:val="22"/>
+              </w:rPr>
+              <w:t xml:space="preserve">Dodatkowe </w:t>
+            </w:r>
+            <w:r>
+              <w:rPr>
+                <w:rFonts w:ascii="MS Gothic" w:eastAsia="MS Gothic" w:hAnsi="MS Gothic" w:cs="MS Gothic"/>
+                <w:sz w:val="22"/>
+              </w:rPr>
+              <w:t>​</w:t>
+            </w:r>
+            <w:r>
+              <w:rPr>
+                <w:rFonts w:ascii="Times New Roman" w:eastAsia="Times New Roman" w:hAnsi="Times New Roman" w:cs="Times New Roman"/>
+                <w:b/>
+                <w:sz w:val="22"/>
+              </w:rPr>
+              <w:t>wymagania:</w:t>
+            </w:r>
+            <w:r>
+              <w:rPr>
+                <w:rFonts w:ascii="MS Gothic" w:eastAsia="MS Gothic" w:hAnsi="MS Gothic" w:cs="MS Gothic"/>
+                <w:sz w:val="22"/>
+              </w:rPr>
+              <w:t>​</w:t>
+            </w:r>
+            <w:r>
+              <w:rPr>
+                <w:rFonts w:ascii="MS Gothic" w:eastAsia="MS Gothic" w:hAnsi="MS Gothic" w:cs="MS Gothic"/>
+                <w:sz w:val="22"/>
+              </w:rPr>
+              <w:tab/>
+            </w:r>
+            <w:r>
+              <w:rPr>
+                <w:sz w:val="22"/>
+              </w:rPr>
+              <w:t xml:space="preserve"> </w:t>
+            </w:r>
+          </w:p>
+          <w:p>
+            <w:pPr>
+              <w:spacing w:line="259" w:lineRule="auto"/>
+              <w:ind w:left="332"/>
+              <w:rPr>
+                <w:sz w:val="22"/>
+              </w:rPr>
+            </w:pPr>
+            <w:r>
+              <w:rPr>
+                <w:sz w:val="22"/>
+              </w:rPr>
+              <w:t>Brak</w:t>
+            </w:r>
+            <w:r>
+              <w:rPr>
+                <w:sz w:val="22"/>
+              </w:rPr>
+              <w:t xml:space="preserve"> </w:t>
+            </w:r>
+          </w:p>
+        </w:tc>
+      </w:tr>
+    </w:tbl>
     <w:p>
       <w:pPr>
         <w:rPr>
@@ -9255,6 +10289,96 @@
     </w:lvl>
   </w:abstractNum>
   <w:abstractNum w:abstractNumId="3" w15:restartNumberingAfterBreak="0">
+    <w:nsid w:val="50BD18EF"/>
+    <w:multiLevelType w:val="hybridMultilevel"/>
+    <w:tmpl w:val="31E8D742"/>
+    <w:lvl w:ilvl="0" w:tplc="A4E8086A">
+      <w:start w:val="1"/>
+      <w:numFmt w:val="decimal"/>
+      <w:lvlText w:val="%1."/>
+      <w:lvlJc w:val="left"/>
+      <w:pPr>
+        <w:ind w:left="720" w:hanging="360"/>
+      </w:pPr>
+      <w:rPr>
+        <w:rFonts w:hint="default"/>
+        <w:sz w:val="22"/>
+      </w:rPr>
+    </w:lvl>
+    <w:lvl w:ilvl="1" w:tplc="04150019" w:tentative="1">
+      <w:start w:val="1"/>
+      <w:numFmt w:val="lowerLetter"/>
+      <w:lvlText w:val="%2."/>
+      <w:lvlJc w:val="left"/>
+      <w:pPr>
+        <w:ind w:left="1440" w:hanging="360"/>
+      </w:pPr>
+    </w:lvl>
+    <w:lvl w:ilvl="2" w:tplc="0415001B" w:tentative="1">
+      <w:start w:val="1"/>
+      <w:numFmt w:val="lowerRoman"/>
+      <w:lvlText w:val="%3."/>
+      <w:lvlJc w:val="right"/>
+      <w:pPr>
+        <w:ind w:left="2160" w:hanging="180"/>
+      </w:pPr>
+    </w:lvl>
+    <w:lvl w:ilvl="3" w:tplc="0415000F" w:tentative="1">
+      <w:start w:val="1"/>
+      <w:numFmt w:val="decimal"/>
+      <w:lvlText w:val="%4."/>
+      <w:lvlJc w:val="left"/>
+      <w:pPr>
+        <w:ind w:left="2880" w:hanging="360"/>
+      </w:pPr>
+    </w:lvl>
+    <w:lvl w:ilvl="4" w:tplc="04150019" w:tentative="1">
+      <w:start w:val="1"/>
+      <w:numFmt w:val="lowerLetter"/>
+      <w:lvlText w:val="%5."/>
+      <w:lvlJc w:val="left"/>
+      <w:pPr>
+        <w:ind w:left="3600" w:hanging="360"/>
+      </w:pPr>
+    </w:lvl>
+    <w:lvl w:ilvl="5" w:tplc="0415001B" w:tentative="1">
+      <w:start w:val="1"/>
+      <w:numFmt w:val="lowerRoman"/>
+      <w:lvlText w:val="%6."/>
+      <w:lvlJc w:val="right"/>
+      <w:pPr>
+        <w:ind w:left="4320" w:hanging="180"/>
+      </w:pPr>
+    </w:lvl>
+    <w:lvl w:ilvl="6" w:tplc="0415000F" w:tentative="1">
+      <w:start w:val="1"/>
+      <w:numFmt w:val="decimal"/>
+      <w:lvlText w:val="%7."/>
+      <w:lvlJc w:val="left"/>
+      <w:pPr>
+        <w:ind w:left="5040" w:hanging="360"/>
+      </w:pPr>
+    </w:lvl>
+    <w:lvl w:ilvl="7" w:tplc="04150019" w:tentative="1">
+      <w:start w:val="1"/>
+      <w:numFmt w:val="lowerLetter"/>
+      <w:lvlText w:val="%8."/>
+      <w:lvlJc w:val="left"/>
+      <w:pPr>
+        <w:ind w:left="5760" w:hanging="360"/>
+      </w:pPr>
+    </w:lvl>
+    <w:lvl w:ilvl="8" w:tplc="0415001B" w:tentative="1">
+      <w:start w:val="1"/>
+      <w:numFmt w:val="lowerRoman"/>
+      <w:lvlText w:val="%9."/>
+      <w:lvlJc w:val="right"/>
+      <w:pPr>
+        <w:ind w:left="6480" w:hanging="180"/>
+      </w:pPr>
+    </w:lvl>
+  </w:abstractNum>
+  <w:abstractNum w:abstractNumId="4" w15:restartNumberingAfterBreak="0">
     <w:nsid w:val="6C9A2D01"/>
     <w:multiLevelType w:val="hybridMultilevel"/>
     <w:tmpl w:val="5E742294"/>
@@ -9466,7 +10590,7 @@
       </w:rPr>
     </w:lvl>
   </w:abstractNum>
-  <w:abstractNum w:abstractNumId="4" w15:restartNumberingAfterBreak="0">
+  <w:abstractNum w:abstractNumId="5" w15:restartNumberingAfterBreak="0">
     <w:nsid w:val="7C2039CF"/>
     <w:multiLevelType w:val="hybridMultilevel"/>
     <w:tmpl w:val="5E742294"/>
@@ -9682,16 +10806,19 @@
     <w:abstractNumId w:val="2"/>
   </w:num>
   <w:num w:numId="2" w16cid:durableId="676543392">
-    <w:abstractNumId w:val="3"/>
+    <w:abstractNumId w:val="4"/>
   </w:num>
   <w:num w:numId="3" w16cid:durableId="1035890621">
     <w:abstractNumId w:val="1"/>
   </w:num>
   <w:num w:numId="4" w16cid:durableId="1760708520">
-    <w:abstractNumId w:val="4"/>
+    <w:abstractNumId w:val="5"/>
   </w:num>
   <w:num w:numId="5" w16cid:durableId="1635136361">
     <w:abstractNumId w:val="0"/>
+  </w:num>
+  <w:num w:numId="6" w16cid:durableId="949360623">
+    <w:abstractNumId w:val="3"/>
   </w:num>
 </w:numbering>
 </file>

</xml_diff>